<commit_message>
11.27 fix (added 莫队二次离线)
</commit_message>
<xml_diff>
--- a/latex/cover.docx
+++ b/latex/cover.docx
@@ -1,7 +1,7 @@
 
 <file path=word/document.xml><?xml version="1.0" encoding="utf-8"?>
 <w:document xmlns:wpc="http://schemas.microsoft.com/office/word/2010/wordprocessingCanvas" xmlns:cx="http://schemas.microsoft.com/office/drawing/2014/chartex" xmlns:cx1="http://schemas.microsoft.com/office/drawing/2015/9/8/chartex" xmlns:cx2="http://schemas.microsoft.com/office/drawing/2015/10/21/chartex" xmlns:cx3="http://schemas.microsoft.com/office/drawing/2016/5/9/chartex" xmlns:cx4="http://schemas.microsoft.com/office/drawing/2016/5/10/chartex" xmlns:cx5="http://schemas.microsoft.com/office/drawing/2016/5/11/chartex" xmlns:cx6="http://schemas.microsoft.com/office/drawing/2016/5/12/chartex" xmlns:cx7="http://schemas.microsoft.com/office/drawing/2016/5/13/chartex" xmlns:cx8="http://schemas.microsoft.com/office/drawing/2016/5/14/chartex" xmlns:mc="http://schemas.openxmlformats.org/markup-compatibility/2006" xmlns:aink="http://schemas.microsoft.com/office/drawing/2016/ink" xmlns:am3d="http://schemas.microsoft.com/office/drawing/2017/model3d" xmlns:o="urn:schemas-microsoft-com:office:office" xmlns:r="http://schemas.openxmlformats.org/officeDocument/2006/relationships" xmlns:m="http://schemas.openxmlformats.org/officeDocument/2006/math" xmlns:v="urn:schemas-microsoft-com:vml" xmlns:wp14="http://schemas.microsoft.com/office/word/2010/wordprocessingDrawing" xmlns:wp="http://schemas.openxmlformats.org/drawingml/2006/wordprocessingDrawing" xmlns:w10="urn:schemas-microsoft-com:office:word" xmlns:w="http://schemas.openxmlformats.org/wordprocessingml/2006/main" xmlns:w14="http://schemas.microsoft.com/office/word/2010/wordml" xmlns:w15="http://schemas.microsoft.com/office/word/2012/wordml" xmlns:w16cex="http://schemas.microsoft.com/office/word/2018/wordml/cex" xmlns:w16cid="http://schemas.microsoft.com/office/word/2016/wordml/cid" xmlns:w16="http://schemas.microsoft.com/office/word/2018/wordml" xmlns:w16sdtdh="http://schemas.microsoft.com/office/word/2020/wordml/sdtdatahash" xmlns:w16se="http://schemas.microsoft.com/office/word/2015/wordml/symex" xmlns:wpg="http://schemas.microsoft.com/office/word/2010/wordprocessingGroup" xmlns:wpi="http://schemas.microsoft.com/office/word/2010/wordprocessingInk" xmlns:wne="http://schemas.microsoft.com/office/word/2006/wordml" xmlns:wps="http://schemas.microsoft.com/office/word/2010/wordprocessingShape" mc:Ignorable="w14 w15 w16se w16cid w16 w16cex w16sdtdh wp14">
-  <w:background w:color="799AD5"/>
+  <w:background w:color="92D050"/>
   <w:body>
     <w:p>
       <w:pPr>
@@ -363,26 +363,63 @@
       <w:pPr>
         <w:jc w:val="center"/>
         <w:rPr>
-          <w:rFonts w:ascii="TeXGyrePagella" w:hAnsi="TeXGyrePagella" w:hint="eastAsia"/>
-          <w:color w:val="FFFFFF" w:themeColor="background1"/>
-        </w:rPr>
-      </w:pPr>
+          <w:rFonts w:ascii="TeXGyrePagella" w:hAnsi="TeXGyrePagella"/>
+          <w:color w:val="FFFFFF" w:themeColor="background1"/>
+        </w:rPr>
+      </w:pPr>
+    </w:p>
+    <w:p>
+      <w:pPr>
+        <w:jc w:val="center"/>
+        <w:rPr>
+          <w:rFonts w:asciiTheme="minorEastAsia" w:hAnsiTheme="minorEastAsia" w:hint="eastAsia"/>
+          <w:color w:val="FFFFFF" w:themeColor="background1"/>
+        </w:rPr>
+      </w:pPr>
+      <w:r>
+        <w:rPr>
+          <w:rFonts w:asciiTheme="minorEastAsia" w:hAnsiTheme="minorEastAsia" w:hint="eastAsia"/>
+          <w:color w:val="FFFFFF" w:themeColor="background1"/>
+        </w:rPr>
+        <w:t xml:space="preserve"> </w:t>
+      </w:r>
+      <w:r>
+        <w:rPr>
+          <w:rFonts w:asciiTheme="minorEastAsia" w:hAnsiTheme="minorEastAsia"/>
+          <w:color w:val="FFFFFF" w:themeColor="background1"/>
+        </w:rPr>
+        <w:t xml:space="preserve"> </w:t>
+      </w:r>
+      <w:r>
+        <w:rPr>
+          <w:rFonts w:asciiTheme="minorEastAsia" w:hAnsiTheme="minorEastAsia" w:hint="eastAsia"/>
+          <w:color w:val="FFFFFF" w:themeColor="background1"/>
+        </w:rPr>
+        <w:t>去年今日此门中，人面桃花相映红。</w:t>
+      </w:r>
     </w:p>
     <w:p>
       <w:pPr>
         <w:spacing w:line="240" w:lineRule="atLeast"/>
         <w:jc w:val="center"/>
         <w:rPr>
+          <w:rFonts w:asciiTheme="minorEastAsia" w:hAnsiTheme="minorEastAsia" w:hint="eastAsia"/>
+          <w:color w:val="FFFFFF" w:themeColor="background1"/>
+        </w:rPr>
+      </w:pPr>
+      <w:r>
+        <w:rPr>
           <w:rFonts w:asciiTheme="minorEastAsia" w:hAnsiTheme="minorEastAsia"/>
           <w:color w:val="FFFFFF" w:themeColor="background1"/>
         </w:rPr>
-      </w:pPr>
+        <w:t xml:space="preserve">  </w:t>
+      </w:r>
       <w:r>
         <w:rPr>
           <w:rFonts w:asciiTheme="minorEastAsia" w:hAnsiTheme="minorEastAsia" w:hint="eastAsia"/>
           <w:color w:val="FFFFFF" w:themeColor="background1"/>
         </w:rPr>
-        <w:t>不必恐惧黑夜，它只是黎明的前奏；</w:t>
+        <w:t>人面不知何处去，桃花依旧笑春风。</w:t>
       </w:r>
     </w:p>
     <w:p>
@@ -391,23 +428,6 @@
         <w:jc w:val="center"/>
         <w:rPr>
           <w:rFonts w:asciiTheme="minorEastAsia" w:hAnsiTheme="minorEastAsia"/>
-          <w:color w:val="FFFFFF" w:themeColor="background1"/>
-        </w:rPr>
-      </w:pPr>
-      <w:r>
-        <w:rPr>
-          <w:rFonts w:asciiTheme="minorEastAsia" w:hAnsiTheme="minorEastAsia" w:hint="eastAsia"/>
-          <w:color w:val="FFFFFF" w:themeColor="background1"/>
-        </w:rPr>
-        <w:t>待尘埃落定时，你的光芒必将盖过满天繁星。</w:t>
-      </w:r>
-    </w:p>
-    <w:p>
-      <w:pPr>
-        <w:spacing w:line="240" w:lineRule="atLeast"/>
-        <w:jc w:val="center"/>
-        <w:rPr>
-          <w:rFonts w:asciiTheme="minorEastAsia" w:hAnsiTheme="minorEastAsia" w:hint="eastAsia"/>
           <w:color w:val="FFFFFF" w:themeColor="background1"/>
         </w:rPr>
       </w:pPr>

</xml_diff>

<commit_message>
11.27 fix2 (changed back frontpage)
</commit_message>
<xml_diff>
--- a/latex/cover.docx
+++ b/latex/cover.docx
@@ -1,7 +1,7 @@
 
 <file path=word/document.xml><?xml version="1.0" encoding="utf-8"?>
 <w:document xmlns:wpc="http://schemas.microsoft.com/office/word/2010/wordprocessingCanvas" xmlns:cx="http://schemas.microsoft.com/office/drawing/2014/chartex" xmlns:cx1="http://schemas.microsoft.com/office/drawing/2015/9/8/chartex" xmlns:cx2="http://schemas.microsoft.com/office/drawing/2015/10/21/chartex" xmlns:cx3="http://schemas.microsoft.com/office/drawing/2016/5/9/chartex" xmlns:cx4="http://schemas.microsoft.com/office/drawing/2016/5/10/chartex" xmlns:cx5="http://schemas.microsoft.com/office/drawing/2016/5/11/chartex" xmlns:cx6="http://schemas.microsoft.com/office/drawing/2016/5/12/chartex" xmlns:cx7="http://schemas.microsoft.com/office/drawing/2016/5/13/chartex" xmlns:cx8="http://schemas.microsoft.com/office/drawing/2016/5/14/chartex" xmlns:mc="http://schemas.openxmlformats.org/markup-compatibility/2006" xmlns:aink="http://schemas.microsoft.com/office/drawing/2016/ink" xmlns:am3d="http://schemas.microsoft.com/office/drawing/2017/model3d" xmlns:o="urn:schemas-microsoft-com:office:office" xmlns:r="http://schemas.openxmlformats.org/officeDocument/2006/relationships" xmlns:m="http://schemas.openxmlformats.org/officeDocument/2006/math" xmlns:v="urn:schemas-microsoft-com:vml" xmlns:wp14="http://schemas.microsoft.com/office/word/2010/wordprocessingDrawing" xmlns:wp="http://schemas.openxmlformats.org/drawingml/2006/wordprocessingDrawing" xmlns:w10="urn:schemas-microsoft-com:office:word" xmlns:w="http://schemas.openxmlformats.org/wordprocessingml/2006/main" xmlns:w14="http://schemas.microsoft.com/office/word/2010/wordml" xmlns:w15="http://schemas.microsoft.com/office/word/2012/wordml" xmlns:w16cex="http://schemas.microsoft.com/office/word/2018/wordml/cex" xmlns:w16cid="http://schemas.microsoft.com/office/word/2016/wordml/cid" xmlns:w16="http://schemas.microsoft.com/office/word/2018/wordml" xmlns:w16sdtdh="http://schemas.microsoft.com/office/word/2020/wordml/sdtdatahash" xmlns:w16se="http://schemas.microsoft.com/office/word/2015/wordml/symex" xmlns:wpg="http://schemas.microsoft.com/office/word/2010/wordprocessingGroup" xmlns:wpi="http://schemas.microsoft.com/office/word/2010/wordprocessingInk" xmlns:wne="http://schemas.microsoft.com/office/word/2006/wordml" xmlns:wps="http://schemas.microsoft.com/office/word/2010/wordprocessingShape" mc:Ignorable="w14 w15 w16se w16cid w16 w16cex w16sdtdh wp14">
-  <w:background w:color="92D050"/>
+  <w:background w:color="799AD5"/>
   <w:body>
     <w:p>
       <w:pPr>
@@ -370,56 +370,36 @@
     </w:p>
     <w:p>
       <w:pPr>
-        <w:jc w:val="center"/>
+        <w:spacing w:line="240" w:lineRule="atLeast"/>
+        <w:jc w:val="center"/>
+        <w:rPr>
+          <w:rFonts w:asciiTheme="minorEastAsia" w:hAnsiTheme="minorEastAsia"/>
+          <w:color w:val="FFFFFF" w:themeColor="background1"/>
+        </w:rPr>
+      </w:pPr>
+      <w:r>
         <w:rPr>
           <w:rFonts w:asciiTheme="minorEastAsia" w:hAnsiTheme="minorEastAsia" w:hint="eastAsia"/>
           <w:color w:val="FFFFFF" w:themeColor="background1"/>
         </w:rPr>
+        <w:t>不必恐惧黑夜，它只是黎明的前奏；</w:t>
+      </w:r>
+    </w:p>
+    <w:p>
+      <w:pPr>
+        <w:spacing w:line="240" w:lineRule="atLeast"/>
+        <w:jc w:val="center"/>
+        <w:rPr>
+          <w:rFonts w:asciiTheme="minorEastAsia" w:hAnsiTheme="minorEastAsia"/>
+          <w:color w:val="FFFFFF" w:themeColor="background1"/>
+        </w:rPr>
       </w:pPr>
       <w:r>
         <w:rPr>
           <w:rFonts w:asciiTheme="minorEastAsia" w:hAnsiTheme="minorEastAsia" w:hint="eastAsia"/>
           <w:color w:val="FFFFFF" w:themeColor="background1"/>
         </w:rPr>
-        <w:t xml:space="preserve"> </w:t>
-      </w:r>
-      <w:r>
-        <w:rPr>
-          <w:rFonts w:asciiTheme="minorEastAsia" w:hAnsiTheme="minorEastAsia"/>
-          <w:color w:val="FFFFFF" w:themeColor="background1"/>
-        </w:rPr>
-        <w:t xml:space="preserve"> </w:t>
-      </w:r>
-      <w:r>
-        <w:rPr>
-          <w:rFonts w:asciiTheme="minorEastAsia" w:hAnsiTheme="minorEastAsia" w:hint="eastAsia"/>
-          <w:color w:val="FFFFFF" w:themeColor="background1"/>
-        </w:rPr>
-        <w:t>去年今日此门中，人面桃花相映红。</w:t>
-      </w:r>
-    </w:p>
-    <w:p>
-      <w:pPr>
-        <w:spacing w:line="240" w:lineRule="atLeast"/>
-        <w:jc w:val="center"/>
-        <w:rPr>
-          <w:rFonts w:asciiTheme="minorEastAsia" w:hAnsiTheme="minorEastAsia" w:hint="eastAsia"/>
-          <w:color w:val="FFFFFF" w:themeColor="background1"/>
-        </w:rPr>
-      </w:pPr>
-      <w:r>
-        <w:rPr>
-          <w:rFonts w:asciiTheme="minorEastAsia" w:hAnsiTheme="minorEastAsia"/>
-          <w:color w:val="FFFFFF" w:themeColor="background1"/>
-        </w:rPr>
-        <w:t xml:space="preserve">  </w:t>
-      </w:r>
-      <w:r>
-        <w:rPr>
-          <w:rFonts w:asciiTheme="minorEastAsia" w:hAnsiTheme="minorEastAsia" w:hint="eastAsia"/>
-          <w:color w:val="FFFFFF" w:themeColor="background1"/>
-        </w:rPr>
-        <w:t>人面不知何处去，桃花依旧笑春风。</w:t>
+        <w:t>待尘埃落定时，你的光芒必将盖过满天繁星。</w:t>
       </w:r>
     </w:p>
     <w:p>

</xml_diff>